<commit_message>
More fixes for reporting.
</commit_message>
<xml_diff>
--- a/DeckProjectHeader.docx
+++ b/DeckProjectHeader.docx
@@ -592,8 +592,12 @@
     <w:p/>
     <w:p/>
     <w:sectPr>
-      <w:headerReference w:type="default" r:id="rId6"/>
-      <w:footerReference w:type="default" r:id="rId7"/>
+      <w:headerReference w:type="even" r:id="rId6"/>
+      <w:headerReference w:type="default" r:id="rId7"/>
+      <w:footerReference w:type="even" r:id="rId8"/>
+      <w:footerReference w:type="default" r:id="rId9"/>
+      <w:headerReference w:type="first" r:id="rId10"/>
+      <w:footerReference w:type="first" r:id="rId11"/>
       <w:pgSz w:w="11906" w:h="16838"/>
       <w:pgMar w:top="1440" w:right="1440" w:bottom="1440" w:left="1440" w:header="720" w:footer="720" w:gutter="0"/>
       <w:pgNumType w:start="1"/>
@@ -626,6 +630,16 @@
 <w:ftr xmlns:wpc="http://schemas.microsoft.com/office/word/2010/wordprocessingCanvas" xmlns:cx="http://schemas.microsoft.com/office/drawing/2014/chartex" xmlns:cx1="http://schemas.microsoft.com/office/drawing/2015/9/8/chartex" xmlns:cx2="http://schemas.microsoft.com/office/drawing/2015/10/21/chartex" xmlns:cx3="http://schemas.microsoft.com/office/drawing/2016/5/9/chartex" xmlns:cx4="http://schemas.microsoft.com/office/drawing/2016/5/10/chartex" xmlns:cx5="http://schemas.microsoft.com/office/drawing/2016/5/11/chartex" xmlns:cx6="http://schemas.microsoft.com/office/drawing/2016/5/12/chartex" xmlns:cx7="http://schemas.microsoft.com/office/drawing/2016/5/13/chartex" xmlns:cx8="http://schemas.microsoft.com/office/drawing/2016/5/14/chartex" xmlns:mc="http://schemas.openxmlformats.org/markup-compatibility/2006" xmlns:aink="http://schemas.microsoft.com/office/drawing/2016/ink" xmlns:am3d="http://schemas.microsoft.com/office/drawing/2017/model3d" xmlns:o="urn:schemas-microsoft-com:office:office" xmlns:oel="http://schemas.microsoft.com/office/2019/extlst" xmlns:r="http://schemas.openxmlformats.org/officeDocument/2006/relationships" xmlns:m="http://schemas.openxmlformats.org/officeDocument/2006/math" xmlns:v="urn:schemas-microsoft-com:vml" xmlns:wp14="http://schemas.microsoft.com/office/word/2010/wordprocessingDrawing" xmlns:wp="http://schemas.openxmlformats.org/drawingml/2006/wordprocessingDrawing" xmlns:w10="urn:schemas-microsoft-com:office:word" xmlns:w="http://schemas.openxmlformats.org/wordprocessingml/2006/main" xmlns:w14="http://schemas.microsoft.com/office/word/2010/wordml" xmlns:w15="http://schemas.microsoft.com/office/word/2012/wordml" xmlns:w16cex="http://schemas.microsoft.com/office/word/2018/wordml/cex" xmlns:w16cid="http://schemas.microsoft.com/office/word/2016/wordml/cid" xmlns:w16="http://schemas.microsoft.com/office/word/2018/wordml" xmlns:w16sdtdh="http://schemas.microsoft.com/office/word/2020/wordml/sdtdatahash" xmlns:w16se="http://schemas.microsoft.com/office/word/2015/wordml/symex" xmlns:wpg="http://schemas.microsoft.com/office/word/2010/wordprocessingGroup" xmlns:wpi="http://schemas.microsoft.com/office/word/2010/wordprocessingInk" xmlns:wne="http://schemas.microsoft.com/office/word/2006/wordml" xmlns:wps="http://schemas.microsoft.com/office/word/2010/wordprocessingShape" mc:Ignorable="w14 w15 w16se w16cid w16 w16cex w16sdtdh wp14">
   <w:p>
     <w:pPr>
+      <w:pStyle w:val="Footer"/>
+    </w:pPr>
+  </w:p>
+</w:ftr>
+</file>
+
+<file path=word/footer2.xml><?xml version="1.0" encoding="utf-8"?>
+<w:ftr xmlns:wpc="http://schemas.microsoft.com/office/word/2010/wordprocessingCanvas" xmlns:cx="http://schemas.microsoft.com/office/drawing/2014/chartex" xmlns:cx1="http://schemas.microsoft.com/office/drawing/2015/9/8/chartex" xmlns:cx2="http://schemas.microsoft.com/office/drawing/2015/10/21/chartex" xmlns:cx3="http://schemas.microsoft.com/office/drawing/2016/5/9/chartex" xmlns:cx4="http://schemas.microsoft.com/office/drawing/2016/5/10/chartex" xmlns:cx5="http://schemas.microsoft.com/office/drawing/2016/5/11/chartex" xmlns:cx6="http://schemas.microsoft.com/office/drawing/2016/5/12/chartex" xmlns:cx7="http://schemas.microsoft.com/office/drawing/2016/5/13/chartex" xmlns:cx8="http://schemas.microsoft.com/office/drawing/2016/5/14/chartex" xmlns:mc="http://schemas.openxmlformats.org/markup-compatibility/2006" xmlns:aink="http://schemas.microsoft.com/office/drawing/2016/ink" xmlns:am3d="http://schemas.microsoft.com/office/drawing/2017/model3d" xmlns:o="urn:schemas-microsoft-com:office:office" xmlns:oel="http://schemas.microsoft.com/office/2019/extlst" xmlns:r="http://schemas.openxmlformats.org/officeDocument/2006/relationships" xmlns:m="http://schemas.openxmlformats.org/officeDocument/2006/math" xmlns:v="urn:schemas-microsoft-com:vml" xmlns:wp14="http://schemas.microsoft.com/office/word/2010/wordprocessingDrawing" xmlns:wp="http://schemas.openxmlformats.org/drawingml/2006/wordprocessingDrawing" xmlns:w10="urn:schemas-microsoft-com:office:word" xmlns:w="http://schemas.openxmlformats.org/wordprocessingml/2006/main" xmlns:w14="http://schemas.microsoft.com/office/word/2010/wordml" xmlns:w15="http://schemas.microsoft.com/office/word/2012/wordml" xmlns:w16cex="http://schemas.microsoft.com/office/word/2018/wordml/cex" xmlns:w16cid="http://schemas.microsoft.com/office/word/2016/wordml/cid" xmlns:w16="http://schemas.microsoft.com/office/word/2018/wordml" xmlns:w16sdtdh="http://schemas.microsoft.com/office/word/2020/wordml/sdtdatahash" xmlns:w16se="http://schemas.microsoft.com/office/word/2015/wordml/symex" xmlns:wpg="http://schemas.microsoft.com/office/word/2010/wordprocessingGroup" xmlns:wpi="http://schemas.microsoft.com/office/word/2010/wordprocessingInk" xmlns:wne="http://schemas.microsoft.com/office/word/2006/wordml" xmlns:wps="http://schemas.microsoft.com/office/word/2010/wordprocessingShape" mc:Ignorable="w14 w15 w16se w16cid w16 w16cex w16sdtdh wp14">
+  <w:p>
+    <w:pPr>
       <w:jc w:val="center"/>
     </w:pPr>
     <w:hyperlink r:id="rId1" w:tgtFrame="_blank" w:history="1">
@@ -636,9 +650,19 @@
           <w:color w:val="1155CC"/>
           <w:shd w:val="clear" w:color="auto" w:fill="FFFFFF"/>
         </w:rPr>
-        <w:t>www.deckinspectors.com</w:t>
+        <w:t>www.e3-inspection-reporting-solutions.com</w:t>
       </w:r>
     </w:hyperlink>
+  </w:p>
+</w:ftr>
+</file>
+
+<file path=word/footer3.xml><?xml version="1.0" encoding="utf-8"?>
+<w:ftr xmlns:wpc="http://schemas.microsoft.com/office/word/2010/wordprocessingCanvas" xmlns:cx="http://schemas.microsoft.com/office/drawing/2014/chartex" xmlns:cx1="http://schemas.microsoft.com/office/drawing/2015/9/8/chartex" xmlns:cx2="http://schemas.microsoft.com/office/drawing/2015/10/21/chartex" xmlns:cx3="http://schemas.microsoft.com/office/drawing/2016/5/9/chartex" xmlns:cx4="http://schemas.microsoft.com/office/drawing/2016/5/10/chartex" xmlns:cx5="http://schemas.microsoft.com/office/drawing/2016/5/11/chartex" xmlns:cx6="http://schemas.microsoft.com/office/drawing/2016/5/12/chartex" xmlns:cx7="http://schemas.microsoft.com/office/drawing/2016/5/13/chartex" xmlns:cx8="http://schemas.microsoft.com/office/drawing/2016/5/14/chartex" xmlns:mc="http://schemas.openxmlformats.org/markup-compatibility/2006" xmlns:aink="http://schemas.microsoft.com/office/drawing/2016/ink" xmlns:am3d="http://schemas.microsoft.com/office/drawing/2017/model3d" xmlns:o="urn:schemas-microsoft-com:office:office" xmlns:oel="http://schemas.microsoft.com/office/2019/extlst" xmlns:r="http://schemas.openxmlformats.org/officeDocument/2006/relationships" xmlns:m="http://schemas.openxmlformats.org/officeDocument/2006/math" xmlns:v="urn:schemas-microsoft-com:vml" xmlns:wp14="http://schemas.microsoft.com/office/word/2010/wordprocessingDrawing" xmlns:wp="http://schemas.openxmlformats.org/drawingml/2006/wordprocessingDrawing" xmlns:w10="urn:schemas-microsoft-com:office:word" xmlns:w="http://schemas.openxmlformats.org/wordprocessingml/2006/main" xmlns:w14="http://schemas.microsoft.com/office/word/2010/wordml" xmlns:w15="http://schemas.microsoft.com/office/word/2012/wordml" xmlns:w16cex="http://schemas.microsoft.com/office/word/2018/wordml/cex" xmlns:w16cid="http://schemas.microsoft.com/office/word/2016/wordml/cid" xmlns:w16="http://schemas.microsoft.com/office/word/2018/wordml" xmlns:w16sdtdh="http://schemas.microsoft.com/office/word/2020/wordml/sdtdatahash" xmlns:w16se="http://schemas.microsoft.com/office/word/2015/wordml/symex" xmlns:wpg="http://schemas.microsoft.com/office/word/2010/wordprocessingGroup" xmlns:wpi="http://schemas.microsoft.com/office/word/2010/wordprocessingInk" xmlns:wne="http://schemas.microsoft.com/office/word/2006/wordml" xmlns:wps="http://schemas.microsoft.com/office/word/2010/wordprocessingShape" mc:Ignorable="w14 w15 w16se w16cid w16 w16cex w16sdtdh wp14">
+  <w:p>
+    <w:pPr>
+      <w:pStyle w:val="Footer"/>
+    </w:pPr>
   </w:p>
 </w:ftr>
 </file>
@@ -666,6 +690,16 @@
 <w:hdr xmlns:wpc="http://schemas.microsoft.com/office/word/2010/wordprocessingCanvas" xmlns:cx="http://schemas.microsoft.com/office/drawing/2014/chartex" xmlns:cx1="http://schemas.microsoft.com/office/drawing/2015/9/8/chartex" xmlns:cx2="http://schemas.microsoft.com/office/drawing/2015/10/21/chartex" xmlns:cx3="http://schemas.microsoft.com/office/drawing/2016/5/9/chartex" xmlns:cx4="http://schemas.microsoft.com/office/drawing/2016/5/10/chartex" xmlns:cx5="http://schemas.microsoft.com/office/drawing/2016/5/11/chartex" xmlns:cx6="http://schemas.microsoft.com/office/drawing/2016/5/12/chartex" xmlns:cx7="http://schemas.microsoft.com/office/drawing/2016/5/13/chartex" xmlns:cx8="http://schemas.microsoft.com/office/drawing/2016/5/14/chartex" xmlns:mc="http://schemas.openxmlformats.org/markup-compatibility/2006" xmlns:aink="http://schemas.microsoft.com/office/drawing/2016/ink" xmlns:am3d="http://schemas.microsoft.com/office/drawing/2017/model3d" xmlns:o="urn:schemas-microsoft-com:office:office" xmlns:oel="http://schemas.microsoft.com/office/2019/extlst" xmlns:r="http://schemas.openxmlformats.org/officeDocument/2006/relationships" xmlns:m="http://schemas.openxmlformats.org/officeDocument/2006/math" xmlns:v="urn:schemas-microsoft-com:vml" xmlns:wp14="http://schemas.microsoft.com/office/word/2010/wordprocessingDrawing" xmlns:wp="http://schemas.openxmlformats.org/drawingml/2006/wordprocessingDrawing" xmlns:w10="urn:schemas-microsoft-com:office:word" xmlns:w="http://schemas.openxmlformats.org/wordprocessingml/2006/main" xmlns:w14="http://schemas.microsoft.com/office/word/2010/wordml" xmlns:w15="http://schemas.microsoft.com/office/word/2012/wordml" xmlns:w16cex="http://schemas.microsoft.com/office/word/2018/wordml/cex" xmlns:w16cid="http://schemas.microsoft.com/office/word/2016/wordml/cid" xmlns:w16="http://schemas.microsoft.com/office/word/2018/wordml" xmlns:w16sdtdh="http://schemas.microsoft.com/office/word/2020/wordml/sdtdatahash" xmlns:w16se="http://schemas.microsoft.com/office/word/2015/wordml/symex" xmlns:wpg="http://schemas.microsoft.com/office/word/2010/wordprocessingGroup" xmlns:wpi="http://schemas.microsoft.com/office/word/2010/wordprocessingInk" xmlns:wne="http://schemas.microsoft.com/office/word/2006/wordml" xmlns:wps="http://schemas.microsoft.com/office/word/2010/wordprocessingShape" mc:Ignorable="w14 w15 w16se w16cid w16 w16cex w16sdtdh wp14">
   <w:p>
     <w:pPr>
+      <w:pStyle w:val="Header"/>
+    </w:pPr>
+  </w:p>
+</w:hdr>
+</file>
+
+<file path=word/header2.xml><?xml version="1.0" encoding="utf-8"?>
+<w:hdr xmlns:wpc="http://schemas.microsoft.com/office/word/2010/wordprocessingCanvas" xmlns:cx="http://schemas.microsoft.com/office/drawing/2014/chartex" xmlns:cx1="http://schemas.microsoft.com/office/drawing/2015/9/8/chartex" xmlns:cx2="http://schemas.microsoft.com/office/drawing/2015/10/21/chartex" xmlns:cx3="http://schemas.microsoft.com/office/drawing/2016/5/9/chartex" xmlns:cx4="http://schemas.microsoft.com/office/drawing/2016/5/10/chartex" xmlns:cx5="http://schemas.microsoft.com/office/drawing/2016/5/11/chartex" xmlns:cx6="http://schemas.microsoft.com/office/drawing/2016/5/12/chartex" xmlns:cx7="http://schemas.microsoft.com/office/drawing/2016/5/13/chartex" xmlns:cx8="http://schemas.microsoft.com/office/drawing/2016/5/14/chartex" xmlns:mc="http://schemas.openxmlformats.org/markup-compatibility/2006" xmlns:aink="http://schemas.microsoft.com/office/drawing/2016/ink" xmlns:am3d="http://schemas.microsoft.com/office/drawing/2017/model3d" xmlns:o="urn:schemas-microsoft-com:office:office" xmlns:oel="http://schemas.microsoft.com/office/2019/extlst" xmlns:r="http://schemas.openxmlformats.org/officeDocument/2006/relationships" xmlns:m="http://schemas.openxmlformats.org/officeDocument/2006/math" xmlns:v="urn:schemas-microsoft-com:vml" xmlns:wp14="http://schemas.microsoft.com/office/word/2010/wordprocessingDrawing" xmlns:wp="http://schemas.openxmlformats.org/drawingml/2006/wordprocessingDrawing" xmlns:w10="urn:schemas-microsoft-com:office:word" xmlns:w="http://schemas.openxmlformats.org/wordprocessingml/2006/main" xmlns:w14="http://schemas.microsoft.com/office/word/2010/wordml" xmlns:w15="http://schemas.microsoft.com/office/word/2012/wordml" xmlns:w16cex="http://schemas.microsoft.com/office/word/2018/wordml/cex" xmlns:w16cid="http://schemas.microsoft.com/office/word/2016/wordml/cid" xmlns:w16="http://schemas.microsoft.com/office/word/2018/wordml" xmlns:w16sdtdh="http://schemas.microsoft.com/office/word/2020/wordml/sdtdatahash" xmlns:w16se="http://schemas.microsoft.com/office/word/2015/wordml/symex" xmlns:wpg="http://schemas.microsoft.com/office/word/2010/wordprocessingGroup" xmlns:wpi="http://schemas.microsoft.com/office/word/2010/wordprocessingInk" xmlns:wne="http://schemas.microsoft.com/office/word/2006/wordml" xmlns:wps="http://schemas.microsoft.com/office/word/2010/wordprocessingShape" mc:Ignorable="w14 w15 w16se w16cid w16 w16cex w16sdtdh wp14">
+  <w:p>
+    <w:pPr>
       <w:jc w:val="center"/>
     </w:pPr>
     <w:r>
@@ -673,10 +707,10 @@
         <w:noProof/>
       </w:rPr>
       <w:drawing>
-        <wp:inline distT="0" distB="0" distL="0" distR="0" wp14:anchorId="20794724" wp14:editId="71F6DF5D">
-          <wp:extent cx="2015490" cy="841388"/>
-          <wp:effectExtent l="0" t="0" r="3810" b="0"/>
-          <wp:docPr id="1669012470" name="Picture 1" descr="A cartoon character holding a magnifying glass&#10;&#10;Description automatically generated"/>
+        <wp:inline distT="0" distB="0" distL="0" distR="0" wp14:anchorId="77A43419" wp14:editId="30F3C22D">
+          <wp:extent cx="1247650" cy="806400"/>
+          <wp:effectExtent l="0" t="0" r="0" b="0"/>
+          <wp:docPr id="1693766044" name="Picture 1" descr="A magnifying glass over a blue letter e&#10;&#10;Description automatically generated"/>
           <wp:cNvGraphicFramePr>
             <a:graphicFrameLocks xmlns:a="http://schemas.openxmlformats.org/drawingml/2006/main" noChangeAspect="1"/>
           </wp:cNvGraphicFramePr>
@@ -684,7 +718,7 @@
             <a:graphicData uri="http://schemas.openxmlformats.org/drawingml/2006/picture">
               <pic:pic xmlns:pic="http://schemas.openxmlformats.org/drawingml/2006/picture">
                 <pic:nvPicPr>
-                  <pic:cNvPr id="1669012470" name="Picture 1" descr="A cartoon character holding a magnifying glass&#10;&#10;Description automatically generated"/>
+                  <pic:cNvPr id="1693766044" name="Picture 1" descr="A magnifying glass over a blue letter e&#10;&#10;Description automatically generated"/>
                   <pic:cNvPicPr/>
                 </pic:nvPicPr>
                 <pic:blipFill>
@@ -702,7 +736,7 @@
                 <pic:spPr>
                   <a:xfrm>
                     <a:off x="0" y="0"/>
-                    <a:ext cx="2018745" cy="842747"/>
+                    <a:ext cx="1247650" cy="806400"/>
                   </a:xfrm>
                   <a:prstGeom prst="rect">
                     <a:avLst/>
@@ -714,6 +748,16 @@
         </wp:inline>
       </w:drawing>
     </w:r>
+  </w:p>
+</w:hdr>
+</file>
+
+<file path=word/header3.xml><?xml version="1.0" encoding="utf-8"?>
+<w:hdr xmlns:wpc="http://schemas.microsoft.com/office/word/2010/wordprocessingCanvas" xmlns:cx="http://schemas.microsoft.com/office/drawing/2014/chartex" xmlns:cx1="http://schemas.microsoft.com/office/drawing/2015/9/8/chartex" xmlns:cx2="http://schemas.microsoft.com/office/drawing/2015/10/21/chartex" xmlns:cx3="http://schemas.microsoft.com/office/drawing/2016/5/9/chartex" xmlns:cx4="http://schemas.microsoft.com/office/drawing/2016/5/10/chartex" xmlns:cx5="http://schemas.microsoft.com/office/drawing/2016/5/11/chartex" xmlns:cx6="http://schemas.microsoft.com/office/drawing/2016/5/12/chartex" xmlns:cx7="http://schemas.microsoft.com/office/drawing/2016/5/13/chartex" xmlns:cx8="http://schemas.microsoft.com/office/drawing/2016/5/14/chartex" xmlns:mc="http://schemas.openxmlformats.org/markup-compatibility/2006" xmlns:aink="http://schemas.microsoft.com/office/drawing/2016/ink" xmlns:am3d="http://schemas.microsoft.com/office/drawing/2017/model3d" xmlns:o="urn:schemas-microsoft-com:office:office" xmlns:oel="http://schemas.microsoft.com/office/2019/extlst" xmlns:r="http://schemas.openxmlformats.org/officeDocument/2006/relationships" xmlns:m="http://schemas.openxmlformats.org/officeDocument/2006/math" xmlns:v="urn:schemas-microsoft-com:vml" xmlns:wp14="http://schemas.microsoft.com/office/word/2010/wordprocessingDrawing" xmlns:wp="http://schemas.openxmlformats.org/drawingml/2006/wordprocessingDrawing" xmlns:w10="urn:schemas-microsoft-com:office:word" xmlns:w="http://schemas.openxmlformats.org/wordprocessingml/2006/main" xmlns:w14="http://schemas.microsoft.com/office/word/2010/wordml" xmlns:w15="http://schemas.microsoft.com/office/word/2012/wordml" xmlns:w16cex="http://schemas.microsoft.com/office/word/2018/wordml/cex" xmlns:w16cid="http://schemas.microsoft.com/office/word/2016/wordml/cid" xmlns:w16="http://schemas.microsoft.com/office/word/2018/wordml" xmlns:w16sdtdh="http://schemas.microsoft.com/office/word/2020/wordml/sdtdatahash" xmlns:w16se="http://schemas.microsoft.com/office/word/2015/wordml/symex" xmlns:wpg="http://schemas.microsoft.com/office/word/2010/wordprocessingGroup" xmlns:wpi="http://schemas.microsoft.com/office/word/2010/wordprocessingInk" xmlns:wne="http://schemas.microsoft.com/office/word/2006/wordml" xmlns:wps="http://schemas.microsoft.com/office/word/2010/wordprocessingShape" mc:Ignorable="w14 w15 w16se w16cid w16 w16cex w16sdtdh wp14">
+  <w:p>
+    <w:pPr>
+      <w:pStyle w:val="Header"/>
+    </w:pPr>
   </w:p>
 </w:hdr>
 </file>

</xml_diff>